<commit_message>
uploading week 3 folder
</commit_message>
<xml_diff>
--- a/word doc for assignments/Week 2 Coding Assignment word doc loops.docx
+++ b/word doc for assignments/Week 2 Coding Assignment word doc loops.docx
@@ -798,29 +798,7 @@
               <w:rPr>
                 <w:szCs w:val="24"/>
               </w:rPr>
-              <w:t>“Hello</w:t>
-            </w:r>
-            <w:proofErr w:type="gramStart"/>
-            <w:r>
-              <w:rPr>
-                <w:szCs w:val="24"/>
-              </w:rPr>
-              <w:t>”.</w:t>
-            </w:r>
-            <w:proofErr w:type="spellStart"/>
-            <w:r>
-              <w:rPr>
-                <w:szCs w:val="24"/>
-              </w:rPr>
-              <w:t>charAt</w:t>
-            </w:r>
-            <w:proofErr w:type="spellEnd"/>
-            <w:proofErr w:type="gramEnd"/>
-            <w:r>
-              <w:rPr>
-                <w:szCs w:val="24"/>
-              </w:rPr>
-              <w:t>(0) == ‘h’</w:t>
+              <w:t>“Hello”.charAt(0) == ‘h’</w:t>
             </w:r>
           </w:p>
         </w:tc>
@@ -881,14 +859,12 @@
           <w:szCs w:val="24"/>
         </w:rPr>
       </w:pPr>
-      <w:proofErr w:type="spellStart"/>
       <w:r>
         <w:rPr>
           <w:szCs w:val="24"/>
         </w:rPr>
         <w:t>isHotOutside</w:t>
       </w:r>
-      <w:proofErr w:type="spellEnd"/>
     </w:p>
     <w:p>
       <w:pPr>
@@ -901,14 +877,12 @@
           <w:szCs w:val="24"/>
         </w:rPr>
       </w:pPr>
-      <w:proofErr w:type="spellStart"/>
       <w:r>
         <w:rPr>
           <w:szCs w:val="24"/>
         </w:rPr>
         <w:t>isWeekday</w:t>
       </w:r>
-      <w:proofErr w:type="spellEnd"/>
     </w:p>
     <w:p>
       <w:pPr>
@@ -921,14 +895,12 @@
           <w:szCs w:val="24"/>
         </w:rPr>
       </w:pPr>
-      <w:proofErr w:type="spellStart"/>
       <w:r>
         <w:rPr>
           <w:szCs w:val="24"/>
         </w:rPr>
         <w:t>hasMoneyInPocket</w:t>
       </w:r>
-      <w:proofErr w:type="spellEnd"/>
     </w:p>
     <w:p>
       <w:pPr>
@@ -945,21 +917,7 @@
         <w:rPr>
           <w:szCs w:val="24"/>
         </w:rPr>
-        <w:t xml:space="preserve">Create the following variables (not </w:t>
-      </w:r>
-      <w:proofErr w:type="spellStart"/>
-      <w:r>
-        <w:rPr>
-          <w:szCs w:val="24"/>
-        </w:rPr>
-        <w:t>boolean</w:t>
-      </w:r>
-      <w:proofErr w:type="spellEnd"/>
-      <w:r>
-        <w:rPr>
-          <w:szCs w:val="24"/>
-        </w:rPr>
-        <w:t xml:space="preserve"> type, choose the best data type for the variable):</w:t>
+        <w:t>Create the following variables (not boolean type, choose the best data type for the variable):</w:t>
       </w:r>
     </w:p>
     <w:p>
@@ -973,14 +931,12 @@
           <w:szCs w:val="24"/>
         </w:rPr>
       </w:pPr>
-      <w:proofErr w:type="spellStart"/>
       <w:r>
         <w:rPr>
           <w:szCs w:val="24"/>
         </w:rPr>
         <w:t>costOfMilk</w:t>
       </w:r>
-      <w:proofErr w:type="spellEnd"/>
     </w:p>
     <w:p>
       <w:pPr>
@@ -993,14 +949,12 @@
           <w:szCs w:val="24"/>
         </w:rPr>
       </w:pPr>
-      <w:proofErr w:type="spellStart"/>
       <w:r>
         <w:rPr>
           <w:szCs w:val="24"/>
         </w:rPr>
         <w:t>moneyInWallet</w:t>
       </w:r>
-      <w:proofErr w:type="spellEnd"/>
     </w:p>
     <w:p>
       <w:pPr>
@@ -1013,19 +967,11 @@
           <w:szCs w:val="24"/>
         </w:rPr>
       </w:pPr>
-      <w:proofErr w:type="spellStart"/>
-      <w:r>
-        <w:rPr>
-          <w:szCs w:val="24"/>
-        </w:rPr>
-        <w:t>thirstLevel</w:t>
-      </w:r>
-      <w:proofErr w:type="spellEnd"/>
-      <w:r>
-        <w:rPr>
-          <w:szCs w:val="24"/>
-        </w:rPr>
-        <w:t xml:space="preserve"> (how thirsty you are on a scale of 1-10)</w:t>
+      <w:r>
+        <w:rPr>
+          <w:szCs w:val="24"/>
+        </w:rPr>
+        <w:t>thirstLevel (how thirsty you are on a scale of 1-10)</w:t>
       </w:r>
     </w:p>
     <w:p>
@@ -1043,27 +989,13 @@
         <w:rPr>
           <w:szCs w:val="24"/>
         </w:rPr>
-        <w:t xml:space="preserve">Using the </w:t>
-      </w:r>
-      <w:proofErr w:type="gramStart"/>
-      <w:r>
-        <w:rPr>
-          <w:szCs w:val="24"/>
-        </w:rPr>
-        <w:t>va</w:t>
-      </w:r>
-      <w:r>
-        <w:rPr>
-          <w:szCs w:val="24"/>
-        </w:rPr>
-        <w:t>riables</w:t>
-      </w:r>
-      <w:proofErr w:type="gramEnd"/>
-      <w:r>
-        <w:rPr>
-          <w:szCs w:val="24"/>
-        </w:rPr>
-        <w:t xml:space="preserve"> you created above and Boolean operators, create variables for the following scenarios:</w:t>
+        <w:t>Using the va</w:t>
+      </w:r>
+      <w:r>
+        <w:rPr>
+          <w:szCs w:val="24"/>
+        </w:rPr>
+        <w:t>riables you created above and Boolean operators, create variables for the following scenarios:</w:t>
       </w:r>
     </w:p>
     <w:p>
@@ -1077,19 +1009,11 @@
           <w:szCs w:val="24"/>
         </w:rPr>
       </w:pPr>
-      <w:proofErr w:type="spellStart"/>
-      <w:r>
-        <w:rPr>
-          <w:szCs w:val="24"/>
-        </w:rPr>
-        <w:t>shouldByIcecream</w:t>
-      </w:r>
-      <w:proofErr w:type="spellEnd"/>
-      <w:r>
-        <w:rPr>
-          <w:szCs w:val="24"/>
-        </w:rPr>
-        <w:t xml:space="preserve"> – this should be true if it is hot outside and there is money in your pocket</w:t>
+      <w:r>
+        <w:rPr>
+          <w:szCs w:val="24"/>
+        </w:rPr>
+        <w:t>shouldByIcecream – this should be true if it is hot outside and there is money in your pocket</w:t>
       </w:r>
     </w:p>
     <w:p>
@@ -1103,19 +1027,11 @@
           <w:szCs w:val="24"/>
         </w:rPr>
       </w:pPr>
-      <w:proofErr w:type="spellStart"/>
-      <w:r>
-        <w:rPr>
-          <w:szCs w:val="24"/>
-        </w:rPr>
-        <w:t>willGoSwimming</w:t>
-      </w:r>
-      <w:proofErr w:type="spellEnd"/>
-      <w:r>
-        <w:rPr>
-          <w:szCs w:val="24"/>
-        </w:rPr>
-        <w:t xml:space="preserve"> – this should be true if it is hot outside and it is not a weekday</w:t>
+      <w:r>
+        <w:rPr>
+          <w:szCs w:val="24"/>
+        </w:rPr>
+        <w:t>willGoSwimming – this should be true if it is hot outside and it is not a weekday</w:t>
       </w:r>
     </w:p>
     <w:p>
@@ -1129,19 +1045,11 @@
           <w:szCs w:val="24"/>
         </w:rPr>
       </w:pPr>
-      <w:proofErr w:type="spellStart"/>
-      <w:r>
-        <w:rPr>
-          <w:szCs w:val="24"/>
-        </w:rPr>
-        <w:t>isAGoodDay</w:t>
-      </w:r>
-      <w:proofErr w:type="spellEnd"/>
-      <w:r>
-        <w:rPr>
-          <w:szCs w:val="24"/>
-        </w:rPr>
-        <w:t xml:space="preserve"> – this should be true if it is hot outside, there is money in your pocket, and it is not a weekday</w:t>
+      <w:r>
+        <w:rPr>
+          <w:szCs w:val="24"/>
+        </w:rPr>
+        <w:t>isAGoodDay – this should be true if it is hot outside, there is money in your pocket, and it is not a weekday</w:t>
       </w:r>
     </w:p>
     <w:p>
@@ -1155,69 +1063,25 @@
           <w:szCs w:val="24"/>
         </w:rPr>
       </w:pPr>
-      <w:proofErr w:type="spellStart"/>
-      <w:r>
-        <w:rPr>
-          <w:szCs w:val="24"/>
-        </w:rPr>
-        <w:t>willBuyMilk</w:t>
-      </w:r>
-      <w:proofErr w:type="spellEnd"/>
-      <w:r>
-        <w:rPr>
-          <w:szCs w:val="24"/>
-        </w:rPr>
-        <w:t xml:space="preserve"> – this should be true if it is hot outside, and </w:t>
-      </w:r>
-      <w:proofErr w:type="spellStart"/>
-      <w:r>
-        <w:rPr>
-          <w:szCs w:val="24"/>
-        </w:rPr>
-        <w:t>thirstLevel</w:t>
-      </w:r>
-      <w:proofErr w:type="spellEnd"/>
-      <w:r>
-        <w:rPr>
-          <w:szCs w:val="24"/>
-        </w:rPr>
-        <w:t xml:space="preserve"> is greater than or equal to 3, and </w:t>
-      </w:r>
-      <w:proofErr w:type="spellStart"/>
-      <w:r>
-        <w:rPr>
-          <w:szCs w:val="24"/>
-        </w:rPr>
-        <w:t>moneyInWallet</w:t>
-      </w:r>
-      <w:proofErr w:type="spellEnd"/>
-      <w:r>
-        <w:rPr>
-          <w:szCs w:val="24"/>
-        </w:rPr>
-        <w:t xml:space="preserve"> is greater than or equal to 2 times the cost of milk.</w:t>
-      </w:r>
-    </w:p>
-    <w:p>
-      <w:pPr>
-        <w:rPr>
-          <w:szCs w:val="24"/>
-        </w:rPr>
-      </w:pPr>
-      <w:r>
-        <w:rPr>
-          <w:szCs w:val="24"/>
-        </w:rPr>
-        <w:t xml:space="preserve">Example: If I had the variables </w:t>
-      </w:r>
-      <w:proofErr w:type="spellStart"/>
-      <w:r>
-        <w:rPr>
-          <w:szCs w:val="24"/>
-        </w:rPr>
-        <w:t>isWeekday</w:t>
-      </w:r>
-      <w:proofErr w:type="spellEnd"/>
+      <w:r>
+        <w:rPr>
+          <w:szCs w:val="24"/>
+        </w:rPr>
+        <w:t>willBuyMilk – this should be true if it is hot outside, and thirstLevel is greater than or equal to 3, and moneyInWallet is greater than or equal to 2 times the cost of milk.</w:t>
+      </w:r>
+    </w:p>
+    <w:p>
+      <w:pPr>
+        <w:rPr>
+          <w:szCs w:val="24"/>
+        </w:rPr>
+      </w:pPr>
+      <w:r>
+        <w:rPr>
+          <w:szCs w:val="24"/>
+        </w:rPr>
+        <w:t>Example: If I had the variables isWeekday</w:t>
+      </w:r>
       <w:r>
         <w:rPr>
           <w:szCs w:val="24"/>
@@ -1228,14 +1092,7 @@
         <w:rPr>
           <w:szCs w:val="24"/>
         </w:rPr>
-        <w:t xml:space="preserve"> </w:t>
-      </w:r>
-      <w:proofErr w:type="spellStart"/>
-      <w:r>
-        <w:rPr>
-          <w:szCs w:val="24"/>
-        </w:rPr>
-        <w:t>is</w:t>
+        <w:t xml:space="preserve"> is</w:t>
       </w:r>
       <w:r>
         <w:rPr>
@@ -1243,21 +1100,18 @@
         </w:rPr>
         <w:t>Summer</w:t>
       </w:r>
-      <w:proofErr w:type="spellEnd"/>
       <w:r>
         <w:rPr>
           <w:szCs w:val="24"/>
         </w:rPr>
         <w:t xml:space="preserve"> and I was going to create a variable </w:t>
       </w:r>
-      <w:proofErr w:type="spellStart"/>
       <w:r>
         <w:rPr>
           <w:szCs w:val="24"/>
         </w:rPr>
         <w:t>isSchoolDay</w:t>
       </w:r>
-      <w:proofErr w:type="spellEnd"/>
       <w:r>
         <w:rPr>
           <w:szCs w:val="24"/>
@@ -1271,75 +1125,17 @@
           <w:szCs w:val="24"/>
         </w:rPr>
       </w:pPr>
-      <w:proofErr w:type="spellStart"/>
-      <w:r>
-        <w:rPr>
-          <w:szCs w:val="24"/>
-        </w:rPr>
-        <w:t>boolean</w:t>
-      </w:r>
-      <w:proofErr w:type="spellEnd"/>
-      <w:r>
-        <w:rPr>
-          <w:szCs w:val="24"/>
-        </w:rPr>
-        <w:t xml:space="preserve"> </w:t>
-      </w:r>
-      <w:proofErr w:type="spellStart"/>
-      <w:r>
-        <w:rPr>
-          <w:szCs w:val="24"/>
-        </w:rPr>
-        <w:t>is</w:t>
-      </w:r>
-      <w:r>
-        <w:rPr>
-          <w:szCs w:val="24"/>
-        </w:rPr>
-        <w:t>SchoolDay</w:t>
-      </w:r>
-      <w:proofErr w:type="spellEnd"/>
-      <w:r>
-        <w:rPr>
-          <w:szCs w:val="24"/>
-        </w:rPr>
-        <w:t xml:space="preserve"> = </w:t>
-      </w:r>
-      <w:proofErr w:type="spellStart"/>
-      <w:r>
-        <w:rPr>
-          <w:szCs w:val="24"/>
-        </w:rPr>
-        <w:t>isWeekday</w:t>
-      </w:r>
-      <w:proofErr w:type="spellEnd"/>
-      <w:r>
-        <w:rPr>
-          <w:szCs w:val="24"/>
-        </w:rPr>
-        <w:t xml:space="preserve"> &amp;</w:t>
-      </w:r>
-      <w:proofErr w:type="gramStart"/>
-      <w:r>
-        <w:rPr>
-          <w:szCs w:val="24"/>
-        </w:rPr>
-        <w:t>&amp; !</w:t>
-      </w:r>
-      <w:proofErr w:type="spellStart"/>
-      <w:r>
-        <w:rPr>
-          <w:szCs w:val="24"/>
-        </w:rPr>
-        <w:t>isSummer</w:t>
-      </w:r>
-      <w:proofErr w:type="spellEnd"/>
-      <w:proofErr w:type="gramEnd"/>
-      <w:r>
-        <w:rPr>
-          <w:szCs w:val="24"/>
-        </w:rPr>
-        <w:t>;</w:t>
+      <w:r>
+        <w:rPr>
+          <w:szCs w:val="24"/>
+        </w:rPr>
+        <w:t>boolean is</w:t>
+      </w:r>
+      <w:r>
+        <w:rPr>
+          <w:szCs w:val="24"/>
+        </w:rPr>
+        <w:t>SchoolDay = isWeekday &amp;&amp; !isSummer;</w:t>
       </w:r>
     </w:p>
     <w:p>
@@ -1773,6 +1569,16 @@
           <w:szCs w:val="24"/>
         </w:rPr>
         <w:t>URL to GitHub Repository:</w:t>
+      </w:r>
+      <w:r>
+        <w:t xml:space="preserve"> </w:t>
+      </w:r>
+      <w:r>
+        <w:rPr>
+          <w:b/>
+          <w:szCs w:val="24"/>
+        </w:rPr>
+        <w:t>https://github.com/skeletoro/assignments.git</w:t>
       </w:r>
     </w:p>
     <w:sectPr>

</xml_diff>